<commit_message>
Added documentation images + solved HTTPS + Solved JUnit + Solved Postman tests
</commit_message>
<xml_diff>
--- a/Utile/SOTA schita.docx
+++ b/Utile/SOTA schita.docx
@@ -1,6 +1,6 @@
 
 <file path=word/document.xml><?xml version="1.0" encoding="utf-8"?>
-<w:document xmlns:wpc="http://schemas.microsoft.com/office/word/2010/wordprocessingCanvas" xmlns:cx="http://schemas.microsoft.com/office/drawing/2014/chartex" xmlns:cx1="http://schemas.microsoft.com/office/drawing/2015/9/8/chartex" xmlns:cx2="http://schemas.microsoft.com/office/drawing/2015/10/21/chartex" xmlns:cx3="http://schemas.microsoft.com/office/drawing/2016/5/9/chartex" xmlns:cx4="http://schemas.microsoft.com/office/drawing/2016/5/10/chartex" xmlns:cx5="http://schemas.microsoft.com/office/drawing/2016/5/11/chartex" xmlns:cx6="http://schemas.microsoft.com/office/drawing/2016/5/12/chartex" xmlns:cx7="http://schemas.microsoft.com/office/drawing/2016/5/13/chartex" xmlns:cx8="http://schemas.microsoft.com/office/drawing/2016/5/14/chartex" xmlns:mc="http://schemas.openxmlformats.org/markup-compatibility/2006" xmlns:aink="http://schemas.microsoft.com/office/drawing/2016/ink" xmlns:am3d="http://schemas.microsoft.com/office/drawing/2017/model3d" xmlns:o="urn:schemas-microsoft-com:office:office" xmlns:oel="http://schemas.microsoft.com/office/2019/extlst" xmlns:r="http://schemas.openxmlformats.org/officeDocument/2006/relationships" xmlns:m="http://schemas.openxmlformats.org/officeDocument/2006/math" xmlns:v="urn:schemas-microsoft-com:vml" xmlns:wp14="http://schemas.microsoft.com/office/word/2010/wordprocessingDrawing" xmlns:wp="http://schemas.openxmlformats.org/drawingml/2006/wordprocessingDrawing" xmlns:w10="urn:schemas-microsoft-com:office:word" xmlns:w="http://schemas.openxmlformats.org/wordprocessingml/2006/main" xmlns:w14="http://schemas.microsoft.com/office/word/2010/wordml" xmlns:w15="http://schemas.microsoft.com/office/word/2012/wordml" xmlns:w16cex="http://schemas.microsoft.com/office/word/2018/wordml/cex" xmlns:w16cid="http://schemas.microsoft.com/office/word/2016/wordml/cid" xmlns:w16="http://schemas.microsoft.com/office/word/2018/wordml" xmlns:w16du="http://schemas.microsoft.com/office/word/2023/wordml/word16du" xmlns:w16sdtdh="http://schemas.microsoft.com/office/word/2020/wordml/sdtdatahash" xmlns:w16se="http://schemas.microsoft.com/office/word/2015/wordml/symex" xmlns:wpg="http://schemas.microsoft.com/office/word/2010/wordprocessingGroup" xmlns:wpi="http://schemas.microsoft.com/office/word/2010/wordprocessingInk" xmlns:wne="http://schemas.microsoft.com/office/word/2006/wordml" xmlns:wps="http://schemas.microsoft.com/office/word/2010/wordprocessingShape" mc:Ignorable="w14 w15 w16se w16cid w16 w16cex w16sdtdh wp14">
+<w:document xmlns:wpc="http://schemas.microsoft.com/office/word/2010/wordprocessingCanvas" xmlns:cx="http://schemas.microsoft.com/office/drawing/2014/chartex" xmlns:cx1="http://schemas.microsoft.com/office/drawing/2015/9/8/chartex" xmlns:cx2="http://schemas.microsoft.com/office/drawing/2015/10/21/chartex" xmlns:cx3="http://schemas.microsoft.com/office/drawing/2016/5/9/chartex" xmlns:cx4="http://schemas.microsoft.com/office/drawing/2016/5/10/chartex" xmlns:cx5="http://schemas.microsoft.com/office/drawing/2016/5/11/chartex" xmlns:cx6="http://schemas.microsoft.com/office/drawing/2016/5/12/chartex" xmlns:cx7="http://schemas.microsoft.com/office/drawing/2016/5/13/chartex" xmlns:cx8="http://schemas.microsoft.com/office/drawing/2016/5/14/chartex" xmlns:mc="http://schemas.openxmlformats.org/markup-compatibility/2006" xmlns:aink="http://schemas.microsoft.com/office/drawing/2016/ink" xmlns:am3d="http://schemas.microsoft.com/office/drawing/2017/model3d" xmlns:o="urn:schemas-microsoft-com:office:office" xmlns:oel="http://schemas.microsoft.com/office/2019/extlst" xmlns:r="http://schemas.openxmlformats.org/officeDocument/2006/relationships" xmlns:m="http://schemas.openxmlformats.org/officeDocument/2006/math" xmlns:v="urn:schemas-microsoft-com:vml" xmlns:wp14="http://schemas.microsoft.com/office/word/2010/wordprocessingDrawing" xmlns:wp="http://schemas.openxmlformats.org/drawingml/2006/wordprocessingDrawing" xmlns:w10="urn:schemas-microsoft-com:office:word" xmlns:w="http://schemas.openxmlformats.org/wordprocessingml/2006/main" xmlns:w14="http://schemas.microsoft.com/office/word/2010/wordml" xmlns:w15="http://schemas.microsoft.com/office/word/2012/wordml" xmlns:w16cex="http://schemas.microsoft.com/office/word/2018/wordml/cex" xmlns:w16cid="http://schemas.microsoft.com/office/word/2016/wordml/cid" xmlns:w16="http://schemas.microsoft.com/office/word/2018/wordml" xmlns:w16sdtdh="http://schemas.microsoft.com/office/word/2020/wordml/sdtdatahash" xmlns:w16se="http://schemas.microsoft.com/office/word/2015/wordml/symex" xmlns:wpg="http://schemas.microsoft.com/office/word/2010/wordprocessingGroup" xmlns:wpi="http://schemas.microsoft.com/office/word/2010/wordprocessingInk" xmlns:wne="http://schemas.microsoft.com/office/word/2006/wordml" xmlns:wps="http://schemas.microsoft.com/office/word/2010/wordprocessingShape" mc:Ignorable="w14 w15 w16se w16cid w16 w16cex w16sdtdh wp14">
   <w:body>
     <w:p>
       <w:pPr>
@@ -17,8 +17,18 @@
           <w:szCs w:val="32"/>
           <w:lang w:val="en-US"/>
         </w:rPr>
-        <w:t>SOTA licenta</w:t>
-      </w:r>
+        <w:t xml:space="preserve">SOTA </w:t>
+      </w:r>
+      <w:proofErr w:type="spellStart"/>
+      <w:r>
+        <w:rPr>
+          <w:sz w:val="32"/>
+          <w:szCs w:val="32"/>
+          <w:lang w:val="en-US"/>
+        </w:rPr>
+        <w:t>licenta</w:t>
+      </w:r>
+      <w:proofErr w:type="spellEnd"/>
     </w:p>
     <w:p>
       <w:pPr>
@@ -59,29 +69,109 @@
           <w:lang w:val="en-US"/>
         </w:rPr>
       </w:pPr>
+      <w:proofErr w:type="spellStart"/>
       <w:r>
         <w:rPr>
           <w:lang w:val="en-US"/>
         </w:rPr>
         <w:t>PassImg</w:t>
       </w:r>
-    </w:p>
-    <w:p>
-      <w:pPr>
-        <w:pStyle w:val="Listparagraf"/>
-        <w:numPr>
-          <w:ilvl w:val="1"/>
-          <w:numId w:val="1"/>
-        </w:numPr>
-        <w:rPr>
-          <w:lang w:val="en-US"/>
-        </w:rPr>
-      </w:pPr>
-      <w:r>
-        <w:rPr>
-          <w:lang w:val="en-US"/>
-        </w:rPr>
-        <w:t>Foloseste un o imagine configurata, un master password si niste metadate ale site-ului pentru a genera parole</w:t>
+      <w:proofErr w:type="spellEnd"/>
+    </w:p>
+    <w:p>
+      <w:pPr>
+        <w:pStyle w:val="Listparagraf"/>
+        <w:numPr>
+          <w:ilvl w:val="1"/>
+          <w:numId w:val="1"/>
+        </w:numPr>
+        <w:rPr>
+          <w:lang w:val="en-US"/>
+        </w:rPr>
+      </w:pPr>
+      <w:proofErr w:type="spellStart"/>
+      <w:r>
+        <w:rPr>
+          <w:lang w:val="en-US"/>
+        </w:rPr>
+        <w:t>Foloseste</w:t>
+      </w:r>
+      <w:proofErr w:type="spellEnd"/>
+      <w:r>
+        <w:rPr>
+          <w:lang w:val="en-US"/>
+        </w:rPr>
+        <w:t xml:space="preserve"> un o imagine </w:t>
+      </w:r>
+      <w:proofErr w:type="spellStart"/>
+      <w:r>
+        <w:rPr>
+          <w:lang w:val="en-US"/>
+        </w:rPr>
+        <w:t>configurata</w:t>
+      </w:r>
+      <w:proofErr w:type="spellEnd"/>
+      <w:r>
+        <w:rPr>
+          <w:lang w:val="en-US"/>
+        </w:rPr>
+        <w:t xml:space="preserve">, un master password </w:t>
+      </w:r>
+      <w:proofErr w:type="spellStart"/>
+      <w:r>
+        <w:rPr>
+          <w:lang w:val="en-US"/>
+        </w:rPr>
+        <w:t>si</w:t>
+      </w:r>
+      <w:proofErr w:type="spellEnd"/>
+      <w:r>
+        <w:rPr>
+          <w:lang w:val="en-US"/>
+        </w:rPr>
+        <w:t xml:space="preserve"> </w:t>
+      </w:r>
+      <w:proofErr w:type="spellStart"/>
+      <w:r>
+        <w:rPr>
+          <w:lang w:val="en-US"/>
+        </w:rPr>
+        <w:t>niste</w:t>
+      </w:r>
+      <w:proofErr w:type="spellEnd"/>
+      <w:r>
+        <w:rPr>
+          <w:lang w:val="en-US"/>
+        </w:rPr>
+        <w:t xml:space="preserve"> metadate ale site-</w:t>
+      </w:r>
+      <w:proofErr w:type="spellStart"/>
+      <w:r>
+        <w:rPr>
+          <w:lang w:val="en-US"/>
+        </w:rPr>
+        <w:t>ului</w:t>
+      </w:r>
+      <w:proofErr w:type="spellEnd"/>
+      <w:r>
+        <w:rPr>
+          <w:lang w:val="en-US"/>
+        </w:rPr>
+        <w:t xml:space="preserve"> </w:t>
+      </w:r>
+      <w:proofErr w:type="spellStart"/>
+      <w:r>
+        <w:rPr>
+          <w:lang w:val="en-US"/>
+        </w:rPr>
+        <w:t>pentru</w:t>
+      </w:r>
+      <w:proofErr w:type="spellEnd"/>
+      <w:r>
+        <w:rPr>
+          <w:lang w:val="en-US"/>
+        </w:rPr>
+        <w:t xml:space="preserve"> a genera parole</w:t>
       </w:r>
     </w:p>
     <w:p>
@@ -125,18 +215,56 @@
           <w:lang w:val="en-US"/>
         </w:rPr>
       </w:pPr>
-      <w:r>
-        <w:rPr>
-          <w:lang w:val="en-US"/>
-        </w:rPr>
-        <w:t>Stocarea locala</w:t>
-      </w:r>
-      <w:r>
-        <w:rPr>
-          <w:lang w:val="en-US"/>
-        </w:rPr>
-        <w:t xml:space="preserve"> a unor parametrii</w:t>
-      </w:r>
+      <w:proofErr w:type="spellStart"/>
+      <w:r>
+        <w:rPr>
+          <w:lang w:val="en-US"/>
+        </w:rPr>
+        <w:t>Stocarea</w:t>
+      </w:r>
+      <w:proofErr w:type="spellEnd"/>
+      <w:r>
+        <w:rPr>
+          <w:lang w:val="en-US"/>
+        </w:rPr>
+        <w:t xml:space="preserve"> </w:t>
+      </w:r>
+      <w:proofErr w:type="spellStart"/>
+      <w:r>
+        <w:rPr>
+          <w:lang w:val="en-US"/>
+        </w:rPr>
+        <w:t>locala</w:t>
+      </w:r>
+      <w:proofErr w:type="spellEnd"/>
+      <w:r>
+        <w:rPr>
+          <w:lang w:val="en-US"/>
+        </w:rPr>
+        <w:t xml:space="preserve"> a </w:t>
+      </w:r>
+      <w:proofErr w:type="spellStart"/>
+      <w:r>
+        <w:rPr>
+          <w:lang w:val="en-US"/>
+        </w:rPr>
+        <w:t>unor</w:t>
+      </w:r>
+      <w:proofErr w:type="spellEnd"/>
+      <w:r>
+        <w:rPr>
+          <w:lang w:val="en-US"/>
+        </w:rPr>
+        <w:t xml:space="preserve"> </w:t>
+      </w:r>
+      <w:proofErr w:type="spellStart"/>
+      <w:r>
+        <w:rPr>
+          <w:lang w:val="en-US"/>
+        </w:rPr>
+        <w:t>parametrii</w:t>
+      </w:r>
+      <w:proofErr w:type="spellEnd"/>
     </w:p>
     <w:p>
       <w:pPr>
@@ -195,12 +323,14 @@
           <w:lang w:val="en-US"/>
         </w:rPr>
       </w:pPr>
+      <w:proofErr w:type="spellStart"/>
       <w:r>
         <w:rPr>
           <w:lang w:val="en-US"/>
         </w:rPr>
         <w:t>PassMan</w:t>
       </w:r>
+      <w:proofErr w:type="spellEnd"/>
     </w:p>
     <w:p>
       <w:pPr>
@@ -231,30 +361,96 @@
           <w:lang w:val="en-US"/>
         </w:rPr>
       </w:pPr>
-      <w:r>
-        <w:rPr>
-          <w:lang w:val="en-US"/>
-        </w:rPr>
-        <w:t>Foloseste 3 parametrii pentru generarea de parole</w:t>
-      </w:r>
-    </w:p>
-    <w:p>
-      <w:pPr>
-        <w:pStyle w:val="Listparagraf"/>
-        <w:numPr>
-          <w:ilvl w:val="1"/>
-          <w:numId w:val="1"/>
-        </w:numPr>
-        <w:rPr>
-          <w:lang w:val="en-US"/>
-        </w:rPr>
-      </w:pPr>
-      <w:r>
-        <w:rPr>
-          <w:lang w:val="en-US"/>
-        </w:rPr>
-        <w:t>Stocarea locala</w:t>
-      </w:r>
+      <w:proofErr w:type="spellStart"/>
+      <w:r>
+        <w:rPr>
+          <w:lang w:val="en-US"/>
+        </w:rPr>
+        <w:t>Foloseste</w:t>
+      </w:r>
+      <w:proofErr w:type="spellEnd"/>
+      <w:r>
+        <w:rPr>
+          <w:lang w:val="en-US"/>
+        </w:rPr>
+        <w:t xml:space="preserve"> 3 </w:t>
+      </w:r>
+      <w:proofErr w:type="spellStart"/>
+      <w:r>
+        <w:rPr>
+          <w:lang w:val="en-US"/>
+        </w:rPr>
+        <w:t>parametrii</w:t>
+      </w:r>
+      <w:proofErr w:type="spellEnd"/>
+      <w:r>
+        <w:rPr>
+          <w:lang w:val="en-US"/>
+        </w:rPr>
+        <w:t xml:space="preserve"> </w:t>
+      </w:r>
+      <w:proofErr w:type="spellStart"/>
+      <w:r>
+        <w:rPr>
+          <w:lang w:val="en-US"/>
+        </w:rPr>
+        <w:t>pentru</w:t>
+      </w:r>
+      <w:proofErr w:type="spellEnd"/>
+      <w:r>
+        <w:rPr>
+          <w:lang w:val="en-US"/>
+        </w:rPr>
+        <w:t xml:space="preserve"> </w:t>
+      </w:r>
+      <w:proofErr w:type="spellStart"/>
+      <w:r>
+        <w:rPr>
+          <w:lang w:val="en-US"/>
+        </w:rPr>
+        <w:t>generarea</w:t>
+      </w:r>
+      <w:proofErr w:type="spellEnd"/>
+      <w:r>
+        <w:rPr>
+          <w:lang w:val="en-US"/>
+        </w:rPr>
+        <w:t xml:space="preserve"> de parole</w:t>
+      </w:r>
+    </w:p>
+    <w:p>
+      <w:pPr>
+        <w:pStyle w:val="Listparagraf"/>
+        <w:numPr>
+          <w:ilvl w:val="1"/>
+          <w:numId w:val="1"/>
+        </w:numPr>
+        <w:rPr>
+          <w:lang w:val="en-US"/>
+        </w:rPr>
+      </w:pPr>
+      <w:proofErr w:type="spellStart"/>
+      <w:r>
+        <w:rPr>
+          <w:lang w:val="en-US"/>
+        </w:rPr>
+        <w:t>Stocarea</w:t>
+      </w:r>
+      <w:proofErr w:type="spellEnd"/>
+      <w:r>
+        <w:rPr>
+          <w:lang w:val="en-US"/>
+        </w:rPr>
+        <w:t xml:space="preserve"> </w:t>
+      </w:r>
+      <w:proofErr w:type="spellStart"/>
+      <w:r>
+        <w:rPr>
+          <w:lang w:val="en-US"/>
+        </w:rPr>
+        <w:t>locala</w:t>
+      </w:r>
+      <w:proofErr w:type="spellEnd"/>
     </w:p>
     <w:p>
       <w:pPr>
@@ -472,21 +668,7 @@
             <w:rStyle w:val="Hyperlink"/>
             <w:lang w:val="en-US"/>
           </w:rPr>
-          <w:t>https://owasp.org/www</w:t>
-        </w:r>
-        <w:r>
-          <w:rPr>
-            <w:rStyle w:val="Hyperlink"/>
-            <w:lang w:val="en-US"/>
-          </w:rPr>
-          <w:t>-</w:t>
-        </w:r>
-        <w:r>
-          <w:rPr>
-            <w:rStyle w:val="Hyperlink"/>
-            <w:lang w:val="en-US"/>
-          </w:rPr>
-          <w:t>project-top-ten/</w:t>
+          <w:t>https://owasp.org/www-project-top-ten/</w:t>
         </w:r>
       </w:hyperlink>
     </w:p>
@@ -532,35 +714,7 @@
             <w:rStyle w:val="Hyperlink"/>
             <w:lang w:val="en-US"/>
           </w:rPr>
-          <w:t>https://1password.</w:t>
-        </w:r>
-        <w:r>
-          <w:rPr>
-            <w:rStyle w:val="Hyperlink"/>
-            <w:lang w:val="en-US"/>
-          </w:rPr>
-          <w:t>c</w:t>
-        </w:r>
-        <w:r>
-          <w:rPr>
-            <w:rStyle w:val="Hyperlink"/>
-            <w:lang w:val="en-US"/>
-          </w:rPr>
-          <w:t>om/secu</w:t>
-        </w:r>
-        <w:r>
-          <w:rPr>
-            <w:rStyle w:val="Hyperlink"/>
-            <w:lang w:val="en-US"/>
-          </w:rPr>
-          <w:t>r</w:t>
-        </w:r>
-        <w:r>
-          <w:rPr>
-            <w:rStyle w:val="Hyperlink"/>
-            <w:lang w:val="en-US"/>
-          </w:rPr>
-          <w:t>ity/</w:t>
+          <w:t>https://1password.com/security/</w:t>
         </w:r>
       </w:hyperlink>
     </w:p>
@@ -597,7 +751,21 @@
         <w:rPr>
           <w:lang w:val="en-US"/>
         </w:rPr>
-        <w:t>1Password is developed by AgileBits Inc. It supports Windows, MacOS, Linux, Android and iOS. Its latest version is 7.6.801. The authentication mechanism is based on PBKDF2-HMAC-SHA512.</w:t>
+        <w:t xml:space="preserve">1Password is developed by </w:t>
+      </w:r>
+      <w:proofErr w:type="spellStart"/>
+      <w:r>
+        <w:rPr>
+          <w:lang w:val="en-US"/>
+        </w:rPr>
+        <w:t>AgileBits</w:t>
+      </w:r>
+      <w:proofErr w:type="spellEnd"/>
+      <w:r>
+        <w:rPr>
+          <w:lang w:val="en-US"/>
+        </w:rPr>
+        <w:t xml:space="preserve"> Inc. It supports Windows, MacOS, Linux, Android and iOS. Its latest version is 7.6.801. The authentication mechanism is based on PBKDF2-HMAC-SHA512.</w:t>
       </w:r>
     </w:p>
     <w:p>
@@ -622,25 +790,185 @@
           <w:lang w:val="en-US"/>
         </w:rPr>
         <w:lastRenderedPageBreak/>
-        <w:t>Additionally, there is a local vault which is stored in user's device. The backup files of the vaults can be found in the following path in Windows 10: %appdata%\Local\IPassword\backups\. The backup of local vault is an archive file in zip format. There are two files in it: profile.j sand folder.j s. The parameters of the authentication mechanism is extracted from the file profile.j s. Fig. 1 describes the authentication progress of the master password.</w:t>
-      </w:r>
-    </w:p>
-    <w:p>
-      <w:pPr>
-        <w:pStyle w:val="Listparagraf"/>
-        <w:numPr>
-          <w:ilvl w:val="1"/>
-          <w:numId w:val="1"/>
-        </w:numPr>
-        <w:rPr>
-          <w:lang w:val="en-US"/>
-        </w:rPr>
-      </w:pPr>
-      <w:r>
-        <w:rPr>
-          <w:lang w:val="en-US"/>
-        </w:rPr>
-        <w:t>As shown in Fig. 1, when a user login into 1 password, he/she will input the master password, the software then extract the iterations, salt, ovkey _data and ov _mac from the file profile.js. Note that the ovkey_data and ov_mac are encoded by base64 in the profile.j s. The default value of iteration number is 100,000. The iteration number of its history versions is only 500. This is a very giant improvement of security.</w:t>
+        <w:t>Additionally, there is a local vault which is stored in user's device. The backup files of the vaults can be found in the following path in Windows 10: %</w:t>
+      </w:r>
+      <w:proofErr w:type="spellStart"/>
+      <w:r>
+        <w:rPr>
+          <w:lang w:val="en-US"/>
+        </w:rPr>
+        <w:t>appdata</w:t>
+      </w:r>
+      <w:proofErr w:type="spellEnd"/>
+      <w:r>
+        <w:rPr>
+          <w:lang w:val="en-US"/>
+        </w:rPr>
+        <w:t>%\Local\</w:t>
+      </w:r>
+      <w:proofErr w:type="spellStart"/>
+      <w:r>
+        <w:rPr>
+          <w:lang w:val="en-US"/>
+        </w:rPr>
+        <w:t>IPassword</w:t>
+      </w:r>
+      <w:proofErr w:type="spellEnd"/>
+      <w:r>
+        <w:rPr>
+          <w:lang w:val="en-US"/>
+        </w:rPr>
+        <w:t xml:space="preserve">\backups\. The backup of local vault is an archive file in zip format. There are two files in it: </w:t>
+      </w:r>
+      <w:proofErr w:type="spellStart"/>
+      <w:proofErr w:type="gramStart"/>
+      <w:r>
+        <w:rPr>
+          <w:lang w:val="en-US"/>
+        </w:rPr>
+        <w:t>profile.j</w:t>
+      </w:r>
+      <w:proofErr w:type="spellEnd"/>
+      <w:proofErr w:type="gramEnd"/>
+      <w:r>
+        <w:rPr>
+          <w:lang w:val="en-US"/>
+        </w:rPr>
+        <w:t xml:space="preserve"> sand </w:t>
+      </w:r>
+      <w:proofErr w:type="spellStart"/>
+      <w:r>
+        <w:rPr>
+          <w:lang w:val="en-US"/>
+        </w:rPr>
+        <w:t>folder.j</w:t>
+      </w:r>
+      <w:proofErr w:type="spellEnd"/>
+      <w:r>
+        <w:rPr>
+          <w:lang w:val="en-US"/>
+        </w:rPr>
+        <w:t xml:space="preserve"> s. The parameters of the authentication mechanism is extracted from the file </w:t>
+      </w:r>
+      <w:proofErr w:type="spellStart"/>
+      <w:proofErr w:type="gramStart"/>
+      <w:r>
+        <w:rPr>
+          <w:lang w:val="en-US"/>
+        </w:rPr>
+        <w:t>profile.j</w:t>
+      </w:r>
+      <w:proofErr w:type="spellEnd"/>
+      <w:proofErr w:type="gramEnd"/>
+      <w:r>
+        <w:rPr>
+          <w:lang w:val="en-US"/>
+        </w:rPr>
+        <w:t xml:space="preserve"> s. Fig. 1 describes the authentication progress of the master password.</w:t>
+      </w:r>
+    </w:p>
+    <w:p>
+      <w:pPr>
+        <w:pStyle w:val="Listparagraf"/>
+        <w:numPr>
+          <w:ilvl w:val="1"/>
+          <w:numId w:val="1"/>
+        </w:numPr>
+        <w:rPr>
+          <w:lang w:val="en-US"/>
+        </w:rPr>
+      </w:pPr>
+      <w:r>
+        <w:rPr>
+          <w:lang w:val="en-US"/>
+        </w:rPr>
+        <w:t xml:space="preserve">As shown in Fig. 1, when a user login into 1 password, he/she will input the master password, the software then </w:t>
+      </w:r>
+      <w:proofErr w:type="gramStart"/>
+      <w:r>
+        <w:rPr>
+          <w:lang w:val="en-US"/>
+        </w:rPr>
+        <w:t>extract</w:t>
+      </w:r>
+      <w:proofErr w:type="gramEnd"/>
+      <w:r>
+        <w:rPr>
+          <w:lang w:val="en-US"/>
+        </w:rPr>
+        <w:t xml:space="preserve"> the iterations, salt, </w:t>
+      </w:r>
+      <w:proofErr w:type="spellStart"/>
+      <w:r>
+        <w:rPr>
+          <w:lang w:val="en-US"/>
+        </w:rPr>
+        <w:t>ovkey</w:t>
+      </w:r>
+      <w:proofErr w:type="spellEnd"/>
+      <w:r>
+        <w:rPr>
+          <w:lang w:val="en-US"/>
+        </w:rPr>
+        <w:t xml:space="preserve"> _data and </w:t>
+      </w:r>
+      <w:proofErr w:type="spellStart"/>
+      <w:r>
+        <w:rPr>
+          <w:lang w:val="en-US"/>
+        </w:rPr>
+        <w:t>ov</w:t>
+      </w:r>
+      <w:proofErr w:type="spellEnd"/>
+      <w:r>
+        <w:rPr>
+          <w:lang w:val="en-US"/>
+        </w:rPr>
+        <w:t xml:space="preserve"> _mac from the file profile.js. Note that the </w:t>
+      </w:r>
+      <w:proofErr w:type="spellStart"/>
+      <w:r>
+        <w:rPr>
+          <w:lang w:val="en-US"/>
+        </w:rPr>
+        <w:t>ovkey_data</w:t>
+      </w:r>
+      <w:proofErr w:type="spellEnd"/>
+      <w:r>
+        <w:rPr>
+          <w:lang w:val="en-US"/>
+        </w:rPr>
+        <w:t xml:space="preserve"> and </w:t>
+      </w:r>
+      <w:proofErr w:type="spellStart"/>
+      <w:r>
+        <w:rPr>
+          <w:lang w:val="en-US"/>
+        </w:rPr>
+        <w:t>ov_mac</w:t>
+      </w:r>
+      <w:proofErr w:type="spellEnd"/>
+      <w:r>
+        <w:rPr>
+          <w:lang w:val="en-US"/>
+        </w:rPr>
+        <w:t xml:space="preserve"> are encoded by base64 in the </w:t>
+      </w:r>
+      <w:proofErr w:type="spellStart"/>
+      <w:proofErr w:type="gramStart"/>
+      <w:r>
+        <w:rPr>
+          <w:lang w:val="en-US"/>
+        </w:rPr>
+        <w:t>profile.j</w:t>
+      </w:r>
+      <w:proofErr w:type="spellEnd"/>
+      <w:proofErr w:type="gramEnd"/>
+      <w:r>
+        <w:rPr>
+          <w:lang w:val="en-US"/>
+        </w:rPr>
+        <w:t xml:space="preserve"> s. The default value of iteration number is 100,000. The iteration number of its history versions is only 500. This is a very giant improvement of security.</w:t>
       </w:r>
     </w:p>
     <w:p>
@@ -667,21 +995,7 @@
             <w:rStyle w:val="Hyperlink"/>
             <w:lang w:val="en-US"/>
           </w:rPr>
-          <w:t>https://www.lastpa</w:t>
-        </w:r>
-        <w:r>
-          <w:rPr>
-            <w:rStyle w:val="Hyperlink"/>
-            <w:lang w:val="en-US"/>
-          </w:rPr>
-          <w:t>s</w:t>
-        </w:r>
-        <w:r>
-          <w:rPr>
-            <w:rStyle w:val="Hyperlink"/>
-            <w:lang w:val="en-US"/>
-          </w:rPr>
-          <w:t>s.com/security</w:t>
+          <w:t>https://www.lastpass.com/security</w:t>
         </w:r>
       </w:hyperlink>
     </w:p>
@@ -736,7 +1050,35 @@
         <w:rPr>
           <w:lang w:val="en-US"/>
         </w:rPr>
-        <w:t>The LastPass vault data (e.g., URLs, usernames and site passwords, secure notes, form fill items) is stored online and locally. The local storage location is dependent on the operating system and web browser. The storage location in Windows and Android device is show in Fig 2. Take chrome as an example, the local database is a SQLite file. The parameters of the authentication mechanism should be extracted from the LastPassData table: the hash value (the verifier in Fig 3) from the “key” item, the iteration number from the “accts” item.</w:t>
+        <w:t xml:space="preserve">The LastPass vault data (e.g., URLs, usernames and site passwords, secure notes, form fill items) is stored online and locally. The local storage location is dependent on the operating system and web browser. The storage location in Windows and Android device is show in Fig 2. Take chrome as an example, the local database is </w:t>
+      </w:r>
+      <w:proofErr w:type="gramStart"/>
+      <w:r>
+        <w:rPr>
+          <w:lang w:val="en-US"/>
+        </w:rPr>
+        <w:t>a</w:t>
+      </w:r>
+      <w:proofErr w:type="gramEnd"/>
+      <w:r>
+        <w:rPr>
+          <w:lang w:val="en-US"/>
+        </w:rPr>
+        <w:t xml:space="preserve"> SQLite file. The parameters of the authentication mechanism should be extracted from the </w:t>
+      </w:r>
+      <w:proofErr w:type="spellStart"/>
+      <w:r>
+        <w:rPr>
+          <w:lang w:val="en-US"/>
+        </w:rPr>
+        <w:t>LastPassData</w:t>
+      </w:r>
+      <w:proofErr w:type="spellEnd"/>
+      <w:r>
+        <w:rPr>
+          <w:lang w:val="en-US"/>
+        </w:rPr>
+        <w:t xml:space="preserve"> table: the hash value (the verifier in Fig 3) from the “key” item, the iteration number from the “accts” item.</w:t>
       </w:r>
     </w:p>
     <w:p>
@@ -770,65 +1112,151 @@
           <w:lang w:val="en-US"/>
         </w:rPr>
       </w:pPr>
+      <w:proofErr w:type="spellStart"/>
       <w:r>
         <w:rPr>
           <w:lang w:val="en-US"/>
         </w:rPr>
         <w:t>Keepass</w:t>
       </w:r>
-    </w:p>
-    <w:p>
-      <w:pPr>
-        <w:pStyle w:val="Listparagraf"/>
-        <w:numPr>
-          <w:ilvl w:val="1"/>
-          <w:numId w:val="1"/>
-        </w:numPr>
-        <w:rPr>
-          <w:lang w:val="en-US"/>
-        </w:rPr>
-      </w:pPr>
-      <w:r>
-        <w:rPr>
-          <w:lang w:val="en-US"/>
-        </w:rPr>
-        <w:t>KeePass Password Safe(abbreviated as Keepass) is a free and open-source password manager. The official version only supports windows. There are several unofficial versions on other platforms including Android, iOS, MacOS.</w:t>
-      </w:r>
-    </w:p>
-    <w:p>
-      <w:pPr>
-        <w:pStyle w:val="Listparagraf"/>
-        <w:numPr>
-          <w:ilvl w:val="1"/>
-          <w:numId w:val="1"/>
-        </w:numPr>
-        <w:rPr>
-          <w:lang w:val="en-US"/>
-        </w:rPr>
-      </w:pPr>
-      <w:r>
-        <w:rPr>
-          <w:lang w:val="en-US"/>
-        </w:rPr>
-        <w:t>Like the above two software, Keepass store usernames, passwords, and other information including notes and file attachments, in an encrypted file. The main difference is that the authentication mechanism of Keepass can use a combination of a master password, a key file or the current Windows account credentials. And the encryption algorithms are more flexible. Users' can choose three KDF algorithms: AES-KDF, Argon2d, Argon2id and two encryption algorithms: AES-256, ChaCha20. The iteration number is also can modified by users.</w:t>
-      </w:r>
-    </w:p>
-    <w:p>
-      <w:pPr>
-        <w:pStyle w:val="Listparagraf"/>
-        <w:numPr>
-          <w:ilvl w:val="1"/>
-          <w:numId w:val="1"/>
-        </w:numPr>
-        <w:rPr>
-          <w:lang w:val="en-US"/>
-        </w:rPr>
-      </w:pPr>
-      <w:r>
-        <w:rPr>
-          <w:lang w:val="en-US"/>
-        </w:rPr>
-        <w:t>The KeePass database is stored in a local file. There are three file format: KDB for keepass 1. x, KDBX3 for 2.x, KDBX4 from 2.35. We found that in the latest version, the selection of KDBX depends on the encryption algorithm: KDBX3 for AES KDBX4 for ChaCha20. An analysis of KDBX3 can be found in [1]. But it has some errors. We will analyze KDBX3 and KDBX4 based on AES-KDF in the following.</w:t>
+      <w:proofErr w:type="spellEnd"/>
+    </w:p>
+    <w:p>
+      <w:pPr>
+        <w:pStyle w:val="Listparagraf"/>
+        <w:numPr>
+          <w:ilvl w:val="1"/>
+          <w:numId w:val="1"/>
+        </w:numPr>
+        <w:rPr>
+          <w:lang w:val="en-US"/>
+        </w:rPr>
+      </w:pPr>
+      <w:r>
+        <w:rPr>
+          <w:lang w:val="en-US"/>
+        </w:rPr>
+        <w:t xml:space="preserve">KeePass Password </w:t>
+      </w:r>
+      <w:proofErr w:type="gramStart"/>
+      <w:r>
+        <w:rPr>
+          <w:lang w:val="en-US"/>
+        </w:rPr>
+        <w:t>Safe(</w:t>
+      </w:r>
+      <w:proofErr w:type="gramEnd"/>
+      <w:r>
+        <w:rPr>
+          <w:lang w:val="en-US"/>
+        </w:rPr>
+        <w:t xml:space="preserve">abbreviated as </w:t>
+      </w:r>
+      <w:proofErr w:type="spellStart"/>
+      <w:r>
+        <w:rPr>
+          <w:lang w:val="en-US"/>
+        </w:rPr>
+        <w:t>Keepass</w:t>
+      </w:r>
+      <w:proofErr w:type="spellEnd"/>
+      <w:r>
+        <w:rPr>
+          <w:lang w:val="en-US"/>
+        </w:rPr>
+        <w:t>) is a free and open-source password manager. The official version only supports windows. There are several unofficial versions on other platforms including Android, iOS, MacOS.</w:t>
+      </w:r>
+    </w:p>
+    <w:p>
+      <w:pPr>
+        <w:pStyle w:val="Listparagraf"/>
+        <w:numPr>
+          <w:ilvl w:val="1"/>
+          <w:numId w:val="1"/>
+        </w:numPr>
+        <w:rPr>
+          <w:lang w:val="en-US"/>
+        </w:rPr>
+      </w:pPr>
+      <w:r>
+        <w:rPr>
+          <w:lang w:val="en-US"/>
+        </w:rPr>
+        <w:t xml:space="preserve">Like the above two software, </w:t>
+      </w:r>
+      <w:proofErr w:type="spellStart"/>
+      <w:r>
+        <w:rPr>
+          <w:lang w:val="en-US"/>
+        </w:rPr>
+        <w:t>Keepass</w:t>
+      </w:r>
+      <w:proofErr w:type="spellEnd"/>
+      <w:r>
+        <w:rPr>
+          <w:lang w:val="en-US"/>
+        </w:rPr>
+        <w:t xml:space="preserve"> store usernames, passwords, and other information including notes and file attachments, in an encrypted file. The main difference is that the authentication mechanism of </w:t>
+      </w:r>
+      <w:proofErr w:type="spellStart"/>
+      <w:r>
+        <w:rPr>
+          <w:lang w:val="en-US"/>
+        </w:rPr>
+        <w:t>Keepass</w:t>
+      </w:r>
+      <w:proofErr w:type="spellEnd"/>
+      <w:r>
+        <w:rPr>
+          <w:lang w:val="en-US"/>
+        </w:rPr>
+        <w:t xml:space="preserve"> can use a combination of a master password, a key file or the current Windows account credentials. And the encryption algorithms are more flexible. Users' can choose three KDF algorithms: AES-KDF, Argon2d, Argon2id and two encryption algorithms: AES-256, ChaCha20. The iteration number is also can modified by users.</w:t>
+      </w:r>
+    </w:p>
+    <w:p>
+      <w:pPr>
+        <w:pStyle w:val="Listparagraf"/>
+        <w:numPr>
+          <w:ilvl w:val="1"/>
+          <w:numId w:val="1"/>
+        </w:numPr>
+        <w:rPr>
+          <w:lang w:val="en-US"/>
+        </w:rPr>
+      </w:pPr>
+      <w:r>
+        <w:rPr>
+          <w:lang w:val="en-US"/>
+        </w:rPr>
+        <w:t xml:space="preserve">The KeePass database is stored in a local file. There are three file </w:t>
+      </w:r>
+      <w:proofErr w:type="gramStart"/>
+      <w:r>
+        <w:rPr>
+          <w:lang w:val="en-US"/>
+        </w:rPr>
+        <w:t>format</w:t>
+      </w:r>
+      <w:proofErr w:type="gramEnd"/>
+      <w:r>
+        <w:rPr>
+          <w:lang w:val="en-US"/>
+        </w:rPr>
+        <w:t xml:space="preserve">: KDB for </w:t>
+      </w:r>
+      <w:proofErr w:type="spellStart"/>
+      <w:r>
+        <w:rPr>
+          <w:lang w:val="en-US"/>
+        </w:rPr>
+        <w:t>keepass</w:t>
+      </w:r>
+      <w:proofErr w:type="spellEnd"/>
+      <w:r>
+        <w:rPr>
+          <w:lang w:val="en-US"/>
+        </w:rPr>
+        <w:t xml:space="preserve"> 1. x, KDBX3 for 2.x, KDBX4 from 2.35. We found that in the latest version, the selection of KDBX depends on the encryption algorithm: KDBX3 for AES KDBX4 for ChaCha20. An analysis of KDBX3 can be found in [1]. But it has some errors. We will analyze KDBX3 and KDBX4 based on AES-KDF in the following.</w:t>
       </w:r>
     </w:p>
     <w:p>
@@ -871,25 +1299,123 @@
           <w:lang w:val="en-US"/>
         </w:rPr>
         <w:lastRenderedPageBreak/>
-        <w:t>version. The other items includes 1-byte flag, 2-bytes length and variable length content. The structure of KDBX3 HEADER is shown in Table I.</w:t>
-      </w:r>
-    </w:p>
-    <w:p>
-      <w:pPr>
-        <w:pStyle w:val="Listparagraf"/>
-        <w:numPr>
-          <w:ilvl w:val="1"/>
-          <w:numId w:val="1"/>
-        </w:numPr>
-        <w:rPr>
-          <w:lang w:val="en-US"/>
-        </w:rPr>
-      </w:pPr>
-      <w:r>
-        <w:rPr>
-          <w:lang w:val="en-US"/>
-        </w:rPr>
-        <w:t>In the AES-KDF algorithm without a key file. The TransformRounds, TransformSeed and the MasterSeed combined with the master password generate the AES encryption key. And Keepass encrypts StreamBytes with the key and EncryptionIV. The ciphertext is stored in the first 32 bytes of the BODY part. The authentication mechanism is shown in Fig. 4.</w:t>
+        <w:t xml:space="preserve">version. The other items </w:t>
+      </w:r>
+      <w:proofErr w:type="gramStart"/>
+      <w:r>
+        <w:rPr>
+          <w:lang w:val="en-US"/>
+        </w:rPr>
+        <w:t>includes</w:t>
+      </w:r>
+      <w:proofErr w:type="gramEnd"/>
+      <w:r>
+        <w:rPr>
+          <w:lang w:val="en-US"/>
+        </w:rPr>
+        <w:t xml:space="preserve"> 1-byte flag, 2-bytes length and variable length content. The structure of KDBX3 HEADER is shown in Table I.</w:t>
+      </w:r>
+    </w:p>
+    <w:p>
+      <w:pPr>
+        <w:pStyle w:val="Listparagraf"/>
+        <w:numPr>
+          <w:ilvl w:val="1"/>
+          <w:numId w:val="1"/>
+        </w:numPr>
+        <w:rPr>
+          <w:lang w:val="en-US"/>
+        </w:rPr>
+      </w:pPr>
+      <w:r>
+        <w:rPr>
+          <w:lang w:val="en-US"/>
+        </w:rPr>
+        <w:t xml:space="preserve">In the AES-KDF algorithm without a key file. The </w:t>
+      </w:r>
+      <w:proofErr w:type="spellStart"/>
+      <w:r>
+        <w:rPr>
+          <w:lang w:val="en-US"/>
+        </w:rPr>
+        <w:t>TransformRounds</w:t>
+      </w:r>
+      <w:proofErr w:type="spellEnd"/>
+      <w:r>
+        <w:rPr>
+          <w:lang w:val="en-US"/>
+        </w:rPr>
+        <w:t xml:space="preserve">, </w:t>
+      </w:r>
+      <w:proofErr w:type="spellStart"/>
+      <w:r>
+        <w:rPr>
+          <w:lang w:val="en-US"/>
+        </w:rPr>
+        <w:t>TransformSeed</w:t>
+      </w:r>
+      <w:proofErr w:type="spellEnd"/>
+      <w:r>
+        <w:rPr>
+          <w:lang w:val="en-US"/>
+        </w:rPr>
+        <w:t xml:space="preserve"> and the </w:t>
+      </w:r>
+      <w:proofErr w:type="spellStart"/>
+      <w:r>
+        <w:rPr>
+          <w:lang w:val="en-US"/>
+        </w:rPr>
+        <w:t>MasterSeed</w:t>
+      </w:r>
+      <w:proofErr w:type="spellEnd"/>
+      <w:r>
+        <w:rPr>
+          <w:lang w:val="en-US"/>
+        </w:rPr>
+        <w:t xml:space="preserve"> combined with the master password generate the AES encryption key. And </w:t>
+      </w:r>
+      <w:proofErr w:type="spellStart"/>
+      <w:r>
+        <w:rPr>
+          <w:lang w:val="en-US"/>
+        </w:rPr>
+        <w:t>Keepass</w:t>
+      </w:r>
+      <w:proofErr w:type="spellEnd"/>
+      <w:r>
+        <w:rPr>
+          <w:lang w:val="en-US"/>
+        </w:rPr>
+        <w:t xml:space="preserve"> encrypts </w:t>
+      </w:r>
+      <w:proofErr w:type="spellStart"/>
+      <w:r>
+        <w:rPr>
+          <w:lang w:val="en-US"/>
+        </w:rPr>
+        <w:t>StreamBytes</w:t>
+      </w:r>
+      <w:proofErr w:type="spellEnd"/>
+      <w:r>
+        <w:rPr>
+          <w:lang w:val="en-US"/>
+        </w:rPr>
+        <w:t xml:space="preserve"> with the key and </w:t>
+      </w:r>
+      <w:proofErr w:type="spellStart"/>
+      <w:r>
+        <w:rPr>
+          <w:lang w:val="en-US"/>
+        </w:rPr>
+        <w:t>EncryptionIV</w:t>
+      </w:r>
+      <w:proofErr w:type="spellEnd"/>
+      <w:r>
+        <w:rPr>
+          <w:lang w:val="en-US"/>
+        </w:rPr>
+        <w:t>. The ciphertext is stored in the first 32 bytes of the BODY part. The authentication mechanism is shown in Fig. 4.</w:t>
       </w:r>
     </w:p>
     <w:p>
@@ -916,35 +1442,7 @@
             <w:rStyle w:val="Hyperlink"/>
             <w:lang w:val="en-US"/>
           </w:rPr>
-          <w:t>https://password-managers.bestre</w:t>
-        </w:r>
-        <w:r>
-          <w:rPr>
-            <w:rStyle w:val="Hyperlink"/>
-            <w:lang w:val="en-US"/>
-          </w:rPr>
-          <w:t>v</w:t>
-        </w:r>
-        <w:r>
-          <w:rPr>
-            <w:rStyle w:val="Hyperlink"/>
-            <w:lang w:val="en-US"/>
-          </w:rPr>
-          <w:t>iews.net/faq/wh</w:t>
-        </w:r>
-        <w:r>
-          <w:rPr>
-            <w:rStyle w:val="Hyperlink"/>
-            <w:lang w:val="en-US"/>
-          </w:rPr>
-          <w:t>i</w:t>
-        </w:r>
-        <w:r>
-          <w:rPr>
-            <w:rStyle w:val="Hyperlink"/>
-            <w:lang w:val="en-US"/>
-          </w:rPr>
-          <w:t>ch-password-managers-have-been-hacked/</w:t>
+          <w:t>https://password-managers.bestreviews.net/faq/which-password-managers-have-been-hacked/</w:t>
         </w:r>
       </w:hyperlink>
     </w:p>
@@ -959,11 +1457,19 @@
           <w:lang w:val="en-US"/>
         </w:rPr>
       </w:pPr>
-      <w:r>
-        <w:rPr>
-          <w:lang w:val="en-US"/>
-        </w:rPr>
-        <w:t xml:space="preserve">Articol, password managers </w:t>
+      <w:proofErr w:type="spellStart"/>
+      <w:r>
+        <w:rPr>
+          <w:lang w:val="en-US"/>
+        </w:rPr>
+        <w:t>Articol</w:t>
+      </w:r>
+      <w:proofErr w:type="spellEnd"/>
+      <w:r>
+        <w:rPr>
+          <w:lang w:val="en-US"/>
+        </w:rPr>
+        <w:t xml:space="preserve">, password managers </w:t>
       </w:r>
       <w:r>
         <w:rPr>
@@ -1021,28 +1527,29 @@
         <w:rPr>
           <w:lang w:val="en-US"/>
         </w:rPr>
-        <w:t>Tool pentru a sparge KeePass</w:t>
-      </w:r>
-    </w:p>
-    <w:p>
-      <w:pPr>
-        <w:rPr>
-          <w:lang w:val="en-US"/>
-        </w:rPr>
-      </w:pPr>
-    </w:p>
-    <w:p>
-      <w:pPr>
-        <w:rPr>
-          <w:lang w:val="en-US"/>
-        </w:rPr>
-      </w:pPr>
-      <w:r>
-        <w:rPr>
-          <w:lang w:val="en-US"/>
-        </w:rPr>
-        <w:t>TODO: LA concluzie adauga un tabel cu features</w:t>
-      </w:r>
+        <w:t xml:space="preserve">Tool </w:t>
+      </w:r>
+      <w:proofErr w:type="spellStart"/>
+      <w:r>
+        <w:rPr>
+          <w:lang w:val="en-US"/>
+        </w:rPr>
+        <w:t>pentru</w:t>
+      </w:r>
+      <w:proofErr w:type="spellEnd"/>
+      <w:r>
+        <w:rPr>
+          <w:lang w:val="en-US"/>
+        </w:rPr>
+        <w:t xml:space="preserve"> a sparge KeePass</w:t>
+      </w:r>
+    </w:p>
+    <w:p>
+      <w:pPr>
+        <w:rPr>
+          <w:lang w:val="en-US"/>
+        </w:rPr>
+      </w:pPr>
     </w:p>
     <w:sectPr>
       <w:pgSz w:w="11906" w:h="16838"/>
@@ -1055,7 +1562,7 @@
 </file>
 
 <file path=word/numbering.xml><?xml version="1.0" encoding="utf-8"?>
-<w:numbering xmlns:wpc="http://schemas.microsoft.com/office/word/2010/wordprocessingCanvas" xmlns:cx="http://schemas.microsoft.com/office/drawing/2014/chartex" xmlns:cx1="http://schemas.microsoft.com/office/drawing/2015/9/8/chartex" xmlns:cx2="http://schemas.microsoft.com/office/drawing/2015/10/21/chartex" xmlns:cx3="http://schemas.microsoft.com/office/drawing/2016/5/9/chartex" xmlns:cx4="http://schemas.microsoft.com/office/drawing/2016/5/10/chartex" xmlns:cx5="http://schemas.microsoft.com/office/drawing/2016/5/11/chartex" xmlns:cx6="http://schemas.microsoft.com/office/drawing/2016/5/12/chartex" xmlns:cx7="http://schemas.microsoft.com/office/drawing/2016/5/13/chartex" xmlns:cx8="http://schemas.microsoft.com/office/drawing/2016/5/14/chartex" xmlns:mc="http://schemas.openxmlformats.org/markup-compatibility/2006" xmlns:aink="http://schemas.microsoft.com/office/drawing/2016/ink" xmlns:am3d="http://schemas.microsoft.com/office/drawing/2017/model3d" xmlns:o="urn:schemas-microsoft-com:office:office" xmlns:oel="http://schemas.microsoft.com/office/2019/extlst" xmlns:r="http://schemas.openxmlformats.org/officeDocument/2006/relationships" xmlns:m="http://schemas.openxmlformats.org/officeDocument/2006/math" xmlns:v="urn:schemas-microsoft-com:vml" xmlns:wp14="http://schemas.microsoft.com/office/word/2010/wordprocessingDrawing" xmlns:wp="http://schemas.openxmlformats.org/drawingml/2006/wordprocessingDrawing" xmlns:w10="urn:schemas-microsoft-com:office:word" xmlns:w="http://schemas.openxmlformats.org/wordprocessingml/2006/main" xmlns:w14="http://schemas.microsoft.com/office/word/2010/wordml" xmlns:w15="http://schemas.microsoft.com/office/word/2012/wordml" xmlns:w16cex="http://schemas.microsoft.com/office/word/2018/wordml/cex" xmlns:w16cid="http://schemas.microsoft.com/office/word/2016/wordml/cid" xmlns:w16="http://schemas.microsoft.com/office/word/2018/wordml" xmlns:w16du="http://schemas.microsoft.com/office/word/2023/wordml/word16du" xmlns:w16sdtdh="http://schemas.microsoft.com/office/word/2020/wordml/sdtdatahash" xmlns:w16se="http://schemas.microsoft.com/office/word/2015/wordml/symex" xmlns:wpg="http://schemas.microsoft.com/office/word/2010/wordprocessingGroup" xmlns:wpi="http://schemas.microsoft.com/office/word/2010/wordprocessingInk" xmlns:wne="http://schemas.microsoft.com/office/word/2006/wordml" xmlns:wps="http://schemas.microsoft.com/office/word/2010/wordprocessingShape" mc:Ignorable="w14 w15 w16se w16cid w16 w16cex w16sdtdh wp14">
+<w:numbering xmlns:wpc="http://schemas.microsoft.com/office/word/2010/wordprocessingCanvas" xmlns:cx="http://schemas.microsoft.com/office/drawing/2014/chartex" xmlns:cx1="http://schemas.microsoft.com/office/drawing/2015/9/8/chartex" xmlns:cx2="http://schemas.microsoft.com/office/drawing/2015/10/21/chartex" xmlns:cx3="http://schemas.microsoft.com/office/drawing/2016/5/9/chartex" xmlns:cx4="http://schemas.microsoft.com/office/drawing/2016/5/10/chartex" xmlns:cx5="http://schemas.microsoft.com/office/drawing/2016/5/11/chartex" xmlns:cx6="http://schemas.microsoft.com/office/drawing/2016/5/12/chartex" xmlns:cx7="http://schemas.microsoft.com/office/drawing/2016/5/13/chartex" xmlns:cx8="http://schemas.microsoft.com/office/drawing/2016/5/14/chartex" xmlns:mc="http://schemas.openxmlformats.org/markup-compatibility/2006" xmlns:aink="http://schemas.microsoft.com/office/drawing/2016/ink" xmlns:am3d="http://schemas.microsoft.com/office/drawing/2017/model3d" xmlns:o="urn:schemas-microsoft-com:office:office" xmlns:oel="http://schemas.microsoft.com/office/2019/extlst" xmlns:r="http://schemas.openxmlformats.org/officeDocument/2006/relationships" xmlns:m="http://schemas.openxmlformats.org/officeDocument/2006/math" xmlns:v="urn:schemas-microsoft-com:vml" xmlns:wp14="http://schemas.microsoft.com/office/word/2010/wordprocessingDrawing" xmlns:wp="http://schemas.openxmlformats.org/drawingml/2006/wordprocessingDrawing" xmlns:w10="urn:schemas-microsoft-com:office:word" xmlns:w="http://schemas.openxmlformats.org/wordprocessingml/2006/main" xmlns:w14="http://schemas.microsoft.com/office/word/2010/wordml" xmlns:w15="http://schemas.microsoft.com/office/word/2012/wordml" xmlns:w16cex="http://schemas.microsoft.com/office/word/2018/wordml/cex" xmlns:w16cid="http://schemas.microsoft.com/office/word/2016/wordml/cid" xmlns:w16="http://schemas.microsoft.com/office/word/2018/wordml" xmlns:w16sdtdh="http://schemas.microsoft.com/office/word/2020/wordml/sdtdatahash" xmlns:w16se="http://schemas.microsoft.com/office/word/2015/wordml/symex" xmlns:wpg="http://schemas.microsoft.com/office/word/2010/wordprocessingGroup" xmlns:wpi="http://schemas.microsoft.com/office/word/2010/wordprocessingInk" xmlns:wne="http://schemas.microsoft.com/office/word/2006/wordml" xmlns:wps="http://schemas.microsoft.com/office/word/2010/wordprocessingShape" mc:Ignorable="w14 w15 w16se w16cid w16 w16cex w16sdtdh wp14">
   <w:abstractNum w:abstractNumId="0" w15:restartNumberingAfterBreak="0">
     <w:nsid w:val="47497FD3"/>
     <w:multiLevelType w:val="hybridMultilevel"/>

</xml_diff>